<commit_message>
added to constraints doc
</commit_message>
<xml_diff>
--- a/Assignments/7_MajorConstraints/Constraints.docx
+++ b/Assignments/7_MajorConstraints/Constraints.docx
@@ -1,6 +1,6 @@
 
 <file path=word/document.xml><?xml version="1.0" encoding="utf-8"?>
-<w:document xmlns:wpc="http://schemas.microsoft.com/office/word/2010/wordprocessingCanvas" xmlns:cx="http://schemas.microsoft.com/office/drawing/2014/chartex" xmlns:cx1="http://schemas.microsoft.com/office/drawing/2015/9/8/chartex" xmlns:cx2="http://schemas.microsoft.com/office/drawing/2015/10/21/chartex" xmlns:cx3="http://schemas.microsoft.com/office/drawing/2016/5/9/chartex" xmlns:cx4="http://schemas.microsoft.com/office/drawing/2016/5/10/chartex" xmlns:cx5="http://schemas.microsoft.com/office/drawing/2016/5/11/chartex" xmlns:cx6="http://schemas.microsoft.com/office/drawing/2016/5/12/chartex" xmlns:cx7="http://schemas.microsoft.com/office/drawing/2016/5/13/chartex" xmlns:cx8="http://schemas.microsoft.com/office/drawing/2016/5/14/chartex" xmlns:mc="http://schemas.openxmlformats.org/markup-compatibility/2006" xmlns:aink="http://schemas.microsoft.com/office/drawing/2016/ink" xmlns:am3d="http://schemas.microsoft.com/office/drawing/2017/model3d" xmlns:o="urn:schemas-microsoft-com:office:office" xmlns:r="http://schemas.openxmlformats.org/officeDocument/2006/relationships" xmlns:m="http://schemas.openxmlformats.org/officeDocument/2006/math" xmlns:v="urn:schemas-microsoft-com:vml" xmlns:wp14="http://schemas.microsoft.com/office/word/2010/wordprocessingDrawing" xmlns:wp="http://schemas.openxmlformats.org/drawingml/2006/wordprocessingDrawing" xmlns:w10="urn:schemas-microsoft-com:office:word" xmlns:w="http://schemas.openxmlformats.org/wordprocessingml/2006/main" xmlns:w14="http://schemas.microsoft.com/office/word/2010/wordml" xmlns:w15="http://schemas.microsoft.com/office/word/2012/wordml" xmlns:w16cex="http://schemas.microsoft.com/office/word/2018/wordml/cex" xmlns:w16cid="http://schemas.microsoft.com/office/word/2016/wordml/cid" xmlns:w16="http://schemas.microsoft.com/office/word/2018/wordml" xmlns:w16se="http://schemas.microsoft.com/office/word/2015/wordml/symex" xmlns:wpg="http://schemas.microsoft.com/office/word/2010/wordprocessingGroup" xmlns:wpi="http://schemas.microsoft.com/office/word/2010/wordprocessingInk" xmlns:wne="http://schemas.microsoft.com/office/word/2006/wordml" xmlns:wps="http://schemas.microsoft.com/office/word/2010/wordprocessingShape" mc:Ignorable="w14 w15 w16se w16cid w16 w16cex wp14">
+<w:document xmlns:wpc="http://schemas.microsoft.com/office/word/2010/wordprocessingCanvas" xmlns:cx="http://schemas.microsoft.com/office/drawing/2014/chartex" xmlns:cx1="http://schemas.microsoft.com/office/drawing/2015/9/8/chartex" xmlns:cx2="http://schemas.microsoft.com/office/drawing/2015/10/21/chartex" xmlns:cx3="http://schemas.microsoft.com/office/drawing/2016/5/9/chartex" xmlns:cx4="http://schemas.microsoft.com/office/drawing/2016/5/10/chartex" xmlns:cx5="http://schemas.microsoft.com/office/drawing/2016/5/11/chartex" xmlns:cx6="http://schemas.microsoft.com/office/drawing/2016/5/12/chartex" xmlns:cx7="http://schemas.microsoft.com/office/drawing/2016/5/13/chartex" xmlns:cx8="http://schemas.microsoft.com/office/drawing/2016/5/14/chartex" xmlns:mc="http://schemas.openxmlformats.org/markup-compatibility/2006" xmlns:aink="http://schemas.microsoft.com/office/drawing/2016/ink" xmlns:am3d="http://schemas.microsoft.com/office/drawing/2017/model3d" xmlns:o="urn:schemas-microsoft-com:office:office" xmlns:r="http://schemas.openxmlformats.org/officeDocument/2006/relationships" xmlns:m="http://schemas.openxmlformats.org/officeDocument/2006/math" xmlns:v="urn:schemas-microsoft-com:vml" xmlns:wp14="http://schemas.microsoft.com/office/word/2010/wordprocessingDrawing" xmlns:wp="http://schemas.openxmlformats.org/drawingml/2006/wordprocessingDrawing" xmlns:w10="urn:schemas-microsoft-com:office:word" xmlns:w="http://schemas.openxmlformats.org/wordprocessingml/2006/main" xmlns:w14="http://schemas.microsoft.com/office/word/2010/wordml" xmlns:w15="http://schemas.microsoft.com/office/word/2012/wordml" xmlns:w16cid="http://schemas.microsoft.com/office/word/2016/wordml/cid" xmlns:w16se="http://schemas.microsoft.com/office/word/2015/wordml/symex" xmlns:wpg="http://schemas.microsoft.com/office/word/2010/wordprocessingGroup" xmlns:wpi="http://schemas.microsoft.com/office/word/2010/wordprocessingInk" xmlns:wne="http://schemas.microsoft.com/office/word/2006/wordml" xmlns:wps="http://schemas.microsoft.com/office/word/2010/wordprocessingShape" mc:Ignorable="w14 w15 w16se w16cid wp14">
   <w:body>
     <w:p>
       <w:pPr>
@@ -353,6 +353,31 @@
     <w:p>
       <w:pPr>
         <w:numPr>
+          <w:ilvl w:val="1"/>
+          <w:numId w:val="2"/>
+        </w:numPr>
+        <w:shd w:val="clear" w:color="auto" w:fill="FFFFFF"/>
+        <w:spacing w:before="180" w:after="180" w:line="240" w:lineRule="auto"/>
+        <w:rPr>
+          <w:rFonts w:ascii="Helvetica" w:eastAsia="Times New Roman" w:hAnsi="Helvetica" w:cs="Helvetica"/>
+          <w:color w:val="0070C0"/>
+          <w:sz w:val="24"/>
+          <w:szCs w:val="24"/>
+        </w:rPr>
+      </w:pPr>
+      <w:r>
+        <w:rPr>
+          <w:rFonts w:ascii="Helvetica" w:eastAsia="Times New Roman" w:hAnsi="Helvetica" w:cs="Helvetica"/>
+          <w:color w:val="0070C0"/>
+          <w:sz w:val="24"/>
+          <w:szCs w:val="24"/>
+        </w:rPr>
+        <w:t>A key part of our solution is to integrate a Map API. Economic costs also factor into this as free or open source solutions have a higher learning curve and are not as good as Google Maps.</w:t>
+      </w:r>
+    </w:p>
+    <w:p>
+      <w:pPr>
+        <w:numPr>
           <w:ilvl w:val="0"/>
           <w:numId w:val="2"/>
         </w:numPr>
@@ -398,7 +423,41 @@
           <w:sz w:val="24"/>
           <w:szCs w:val="24"/>
         </w:rPr>
-        <w:t xml:space="preserve">Considering that we are rather busy during our college semesters, it may be difficult to put aside enough time for this project to reach the milestones we have set. If we </w:t>
+        <w:t>Considering that we are rather busy during our college semesters, it may be difficult to put aside enough time for this project to reach the milestones we have set. If we didn’t have so many other courses simultaneously that each require a lot of effort, we wouldn’t have this issue</w:t>
+      </w:r>
+      <w:r>
+        <w:rPr>
+          <w:rFonts w:ascii="Helvetica" w:eastAsia="Times New Roman" w:hAnsi="Helvetica" w:cs="Helvetica"/>
+          <w:color w:val="0070C0"/>
+          <w:sz w:val="24"/>
+          <w:szCs w:val="24"/>
+        </w:rPr>
+        <w:t>.</w:t>
+      </w:r>
+    </w:p>
+    <w:p>
+      <w:pPr>
+        <w:numPr>
+          <w:ilvl w:val="1"/>
+          <w:numId w:val="2"/>
+        </w:numPr>
+        <w:shd w:val="clear" w:color="auto" w:fill="FFFFFF"/>
+        <w:spacing w:before="100" w:beforeAutospacing="1" w:after="100" w:afterAutospacing="1" w:line="240" w:lineRule="auto"/>
+        <w:rPr>
+          <w:rFonts w:ascii="Helvetica" w:eastAsia="Times New Roman" w:hAnsi="Helvetica" w:cs="Helvetica"/>
+          <w:color w:val="0070C0"/>
+          <w:sz w:val="24"/>
+          <w:szCs w:val="24"/>
+        </w:rPr>
+      </w:pPr>
+      <w:r>
+        <w:rPr>
+          <w:rFonts w:ascii="Helvetica" w:eastAsia="Times New Roman" w:hAnsi="Helvetica" w:cs="Helvetica"/>
+          <w:color w:val="0070C0"/>
+          <w:sz w:val="24"/>
+          <w:szCs w:val="24"/>
+        </w:rPr>
+        <w:t xml:space="preserve">All of us are also in the midst of figuring out our “next steps” – either grad school or </w:t>
       </w:r>
       <w:proofErr w:type="gramStart"/>
       <w:r>
@@ -408,7 +467,7 @@
           <w:sz w:val="24"/>
           <w:szCs w:val="24"/>
         </w:rPr>
-        <w:t>didn’t</w:t>
+        <w:t>full time</w:t>
       </w:r>
       <w:proofErr w:type="gramEnd"/>
       <w:r>
@@ -418,8 +477,21 @@
           <w:sz w:val="24"/>
           <w:szCs w:val="24"/>
         </w:rPr>
-        <w:t xml:space="preserve"> have so many other courses simultaneously that each require a lot of effort, we wouldn’t have this issue.</w:t>
-      </w:r>
+        <w:t xml:space="preserve"> jobs. This make juggling our responsibilities a lot harder, but the yearlong setup is incredibly helpful.</w:t>
+      </w:r>
+    </w:p>
+    <w:p>
+      <w:pPr>
+        <w:shd w:val="clear" w:color="auto" w:fill="FFFFFF"/>
+        <w:spacing w:before="100" w:beforeAutospacing="1" w:after="100" w:afterAutospacing="1" w:line="240" w:lineRule="auto"/>
+        <w:ind w:left="1440"/>
+        <w:rPr>
+          <w:rFonts w:ascii="Helvetica" w:eastAsia="Times New Roman" w:hAnsi="Helvetica" w:cs="Helvetica"/>
+          <w:color w:val="0070C0"/>
+          <w:sz w:val="24"/>
+          <w:szCs w:val="24"/>
+        </w:rPr>
+      </w:pPr>
     </w:p>
     <w:p>
       <w:pPr>
@@ -444,6 +516,7 @@
           <w:sz w:val="24"/>
           <w:szCs w:val="24"/>
         </w:rPr>
+        <w:lastRenderedPageBreak/>
         <w:t>Scope: Does your team agree on the scope of the project? Does each team member understand the scope of their contribution to successful project?</w:t>
       </w:r>
     </w:p>
@@ -470,6 +543,31 @@
           <w:szCs w:val="24"/>
         </w:rPr>
         <w:t>Our project has a rather large scope, however, we were able to breakdown our project into multiple “stages” and decided that for the sake of the senior design deadline, we won’t pressure ourselves to reach all the stages. However, we still want to reach a stage that results in a fully functional app, just with not all the features we want.</w:t>
+      </w:r>
+    </w:p>
+    <w:p>
+      <w:pPr>
+        <w:numPr>
+          <w:ilvl w:val="1"/>
+          <w:numId w:val="2"/>
+        </w:numPr>
+        <w:shd w:val="clear" w:color="auto" w:fill="FFFFFF"/>
+        <w:spacing w:before="100" w:beforeAutospacing="1" w:after="100" w:afterAutospacing="1" w:line="240" w:lineRule="auto"/>
+        <w:rPr>
+          <w:rFonts w:ascii="Helvetica" w:eastAsia="Times New Roman" w:hAnsi="Helvetica" w:cs="Helvetica"/>
+          <w:color w:val="0070C0"/>
+          <w:sz w:val="24"/>
+          <w:szCs w:val="24"/>
+        </w:rPr>
+      </w:pPr>
+      <w:r>
+        <w:rPr>
+          <w:rFonts w:ascii="Helvetica" w:eastAsia="Times New Roman" w:hAnsi="Helvetica" w:cs="Helvetica"/>
+          <w:color w:val="0070C0"/>
+          <w:sz w:val="24"/>
+          <w:szCs w:val="24"/>
+        </w:rPr>
+        <w:t xml:space="preserve">We have split the goals into minimum and stretch features. Depending on interest, relevance and time, these will be implemented. </w:t>
       </w:r>
     </w:p>
     <w:p>
@@ -520,7 +618,6 @@
           <w:sz w:val="24"/>
           <w:szCs w:val="24"/>
         </w:rPr>
-        <w:lastRenderedPageBreak/>
         <w:t xml:space="preserve">Our project does involve a lot of specialized </w:t>
       </w:r>
       <w:proofErr w:type="gramStart"/>
@@ -543,6 +640,22 @@
         </w:rPr>
         <w:t xml:space="preserve"> however, we feel confident that we will be able to overcome this learning curve and still provide an impressive product.</w:t>
       </w:r>
+    </w:p>
+    <w:p>
+      <w:pPr>
+        <w:numPr>
+          <w:ilvl w:val="1"/>
+          <w:numId w:val="2"/>
+        </w:numPr>
+        <w:shd w:val="clear" w:color="auto" w:fill="FFFFFF"/>
+        <w:spacing w:before="180" w:after="180" w:line="240" w:lineRule="auto"/>
+        <w:rPr>
+          <w:rFonts w:ascii="Helvetica" w:eastAsia="Times New Roman" w:hAnsi="Helvetica" w:cs="Helvetica"/>
+          <w:color w:val="0070C0"/>
+          <w:sz w:val="24"/>
+          <w:szCs w:val="24"/>
+        </w:rPr>
+      </w:pPr>
     </w:p>
     <w:p>
       <w:pPr>
@@ -658,6 +771,31 @@
     <w:p>
       <w:pPr>
         <w:numPr>
+          <w:ilvl w:val="1"/>
+          <w:numId w:val="2"/>
+        </w:numPr>
+        <w:shd w:val="clear" w:color="auto" w:fill="FFFFFF"/>
+        <w:spacing w:before="180" w:after="180" w:line="240" w:lineRule="auto"/>
+        <w:rPr>
+          <w:rFonts w:ascii="Helvetica" w:eastAsia="Times New Roman" w:hAnsi="Helvetica" w:cs="Helvetica"/>
+          <w:color w:val="0070C0"/>
+          <w:sz w:val="24"/>
+          <w:szCs w:val="24"/>
+        </w:rPr>
+      </w:pPr>
+      <w:r>
+        <w:rPr>
+          <w:rFonts w:ascii="Helvetica" w:eastAsia="Times New Roman" w:hAnsi="Helvetica" w:cs="Helvetica"/>
+          <w:color w:val="0070C0"/>
+          <w:sz w:val="24"/>
+          <w:szCs w:val="24"/>
+        </w:rPr>
+        <w:t>Not that we know of. Since there are legal processes involved in adoption, we might run into some, but we plan to handoff the adoption process to shelters and just act as the middlemen of making the connection, not the data.</w:t>
+      </w:r>
+    </w:p>
+    <w:p>
+      <w:pPr>
+        <w:numPr>
           <w:ilvl w:val="0"/>
           <w:numId w:val="2"/>
         </w:numPr>
@@ -709,6 +847,31 @@
     <w:p>
       <w:pPr>
         <w:numPr>
+          <w:ilvl w:val="1"/>
+          <w:numId w:val="2"/>
+        </w:numPr>
+        <w:shd w:val="clear" w:color="auto" w:fill="FFFFFF"/>
+        <w:spacing w:before="180" w:after="180" w:line="240" w:lineRule="auto"/>
+        <w:rPr>
+          <w:rFonts w:ascii="Helvetica" w:eastAsia="Times New Roman" w:hAnsi="Helvetica" w:cs="Helvetica"/>
+          <w:color w:val="0070C0"/>
+          <w:sz w:val="24"/>
+          <w:szCs w:val="24"/>
+        </w:rPr>
+      </w:pPr>
+      <w:r>
+        <w:rPr>
+          <w:rFonts w:ascii="Helvetica" w:eastAsia="Times New Roman" w:hAnsi="Helvetica" w:cs="Helvetica"/>
+          <w:color w:val="0070C0"/>
+          <w:sz w:val="24"/>
+          <w:szCs w:val="24"/>
+        </w:rPr>
+        <w:t>Location and contact information need to be stored securely.</w:t>
+      </w:r>
+    </w:p>
+    <w:p>
+      <w:pPr>
+        <w:numPr>
           <w:ilvl w:val="0"/>
           <w:numId w:val="2"/>
         </w:numPr>
@@ -760,6 +923,32 @@
     <w:p>
       <w:pPr>
         <w:numPr>
+          <w:ilvl w:val="1"/>
+          <w:numId w:val="2"/>
+        </w:numPr>
+        <w:shd w:val="clear" w:color="auto" w:fill="FFFFFF"/>
+        <w:spacing w:before="180" w:after="180" w:line="240" w:lineRule="auto"/>
+        <w:rPr>
+          <w:rFonts w:ascii="Helvetica" w:eastAsia="Times New Roman" w:hAnsi="Helvetica" w:cs="Helvetica"/>
+          <w:color w:val="0070C0"/>
+          <w:sz w:val="24"/>
+          <w:szCs w:val="24"/>
+        </w:rPr>
+      </w:pPr>
+      <w:r>
+        <w:rPr>
+          <w:rFonts w:ascii="Helvetica" w:eastAsia="Times New Roman" w:hAnsi="Helvetica" w:cs="Helvetica"/>
+          <w:color w:val="0070C0"/>
+          <w:sz w:val="24"/>
+          <w:szCs w:val="24"/>
+        </w:rPr>
+        <w:lastRenderedPageBreak/>
+        <w:t>The intended use of this product is to support animal shelter organizations – by facilitating volunteer connection as well as promoting adoption.</w:t>
+      </w:r>
+    </w:p>
+    <w:p>
+      <w:pPr>
+        <w:numPr>
           <w:ilvl w:val="0"/>
           <w:numId w:val="2"/>
         </w:numPr>
@@ -838,6 +1027,31 @@
     <w:p>
       <w:pPr>
         <w:numPr>
+          <w:ilvl w:val="1"/>
+          <w:numId w:val="2"/>
+        </w:numPr>
+        <w:shd w:val="clear" w:color="auto" w:fill="FFFFFF"/>
+        <w:spacing w:before="180" w:after="180" w:line="240" w:lineRule="auto"/>
+        <w:rPr>
+          <w:rFonts w:ascii="Helvetica" w:eastAsia="Times New Roman" w:hAnsi="Helvetica" w:cs="Helvetica"/>
+          <w:color w:val="333333"/>
+          <w:sz w:val="24"/>
+          <w:szCs w:val="24"/>
+        </w:rPr>
+      </w:pPr>
+      <w:r>
+        <w:rPr>
+          <w:rFonts w:ascii="Helvetica" w:eastAsia="Times New Roman" w:hAnsi="Helvetica" w:cs="Helvetica"/>
+          <w:color w:val="0070C0"/>
+          <w:sz w:val="24"/>
+          <w:szCs w:val="24"/>
+        </w:rPr>
+        <w:t>Potential adopters do not have to drive around to the nearby shelters to “check” what animals they have. Our application has the potential to help the environment in small ways.</w:t>
+      </w:r>
+    </w:p>
+    <w:p>
+      <w:pPr>
+        <w:numPr>
           <w:ilvl w:val="0"/>
           <w:numId w:val="2"/>
         </w:numPr>
@@ -885,6 +1099,8 @@
         </w:rPr>
         <w:t>N/a I think</w:t>
       </w:r>
+      <w:bookmarkStart w:id="0" w:name="_GoBack"/>
+      <w:bookmarkEnd w:id="0"/>
     </w:p>
     <w:p/>
     <w:sectPr>
@@ -898,7 +1114,7 @@
 </file>
 
 <file path=word/numbering.xml><?xml version="1.0" encoding="utf-8"?>
-<w:numbering xmlns:wpc="http://schemas.microsoft.com/office/word/2010/wordprocessingCanvas" xmlns:cx="http://schemas.microsoft.com/office/drawing/2014/chartex" xmlns:cx1="http://schemas.microsoft.com/office/drawing/2015/9/8/chartex" xmlns:cx2="http://schemas.microsoft.com/office/drawing/2015/10/21/chartex" xmlns:cx3="http://schemas.microsoft.com/office/drawing/2016/5/9/chartex" xmlns:cx4="http://schemas.microsoft.com/office/drawing/2016/5/10/chartex" xmlns:cx5="http://schemas.microsoft.com/office/drawing/2016/5/11/chartex" xmlns:cx6="http://schemas.microsoft.com/office/drawing/2016/5/12/chartex" xmlns:cx7="http://schemas.microsoft.com/office/drawing/2016/5/13/chartex" xmlns:cx8="http://schemas.microsoft.com/office/drawing/2016/5/14/chartex" xmlns:mc="http://schemas.openxmlformats.org/markup-compatibility/2006" xmlns:aink="http://schemas.microsoft.com/office/drawing/2016/ink" xmlns:am3d="http://schemas.microsoft.com/office/drawing/2017/model3d" xmlns:o="urn:schemas-microsoft-com:office:office" xmlns:r="http://schemas.openxmlformats.org/officeDocument/2006/relationships" xmlns:m="http://schemas.openxmlformats.org/officeDocument/2006/math" xmlns:v="urn:schemas-microsoft-com:vml" xmlns:wp14="http://schemas.microsoft.com/office/word/2010/wordprocessingDrawing" xmlns:wp="http://schemas.openxmlformats.org/drawingml/2006/wordprocessingDrawing" xmlns:w10="urn:schemas-microsoft-com:office:word" xmlns:w="http://schemas.openxmlformats.org/wordprocessingml/2006/main" xmlns:w14="http://schemas.microsoft.com/office/word/2010/wordml" xmlns:w15="http://schemas.microsoft.com/office/word/2012/wordml" xmlns:w16cex="http://schemas.microsoft.com/office/word/2018/wordml/cex" xmlns:w16cid="http://schemas.microsoft.com/office/word/2016/wordml/cid" xmlns:w16="http://schemas.microsoft.com/office/word/2018/wordml" xmlns:w16se="http://schemas.microsoft.com/office/word/2015/wordml/symex" xmlns:wpg="http://schemas.microsoft.com/office/word/2010/wordprocessingGroup" xmlns:wpi="http://schemas.microsoft.com/office/word/2010/wordprocessingInk" xmlns:wne="http://schemas.microsoft.com/office/word/2006/wordml" xmlns:wps="http://schemas.microsoft.com/office/word/2010/wordprocessingShape" mc:Ignorable="w14 w15 w16se w16cid w16 w16cex wp14">
+<w:numbering xmlns:wpc="http://schemas.microsoft.com/office/word/2010/wordprocessingCanvas" xmlns:cx="http://schemas.microsoft.com/office/drawing/2014/chartex" xmlns:cx1="http://schemas.microsoft.com/office/drawing/2015/9/8/chartex" xmlns:cx2="http://schemas.microsoft.com/office/drawing/2015/10/21/chartex" xmlns:cx3="http://schemas.microsoft.com/office/drawing/2016/5/9/chartex" xmlns:cx4="http://schemas.microsoft.com/office/drawing/2016/5/10/chartex" xmlns:cx5="http://schemas.microsoft.com/office/drawing/2016/5/11/chartex" xmlns:cx6="http://schemas.microsoft.com/office/drawing/2016/5/12/chartex" xmlns:cx7="http://schemas.microsoft.com/office/drawing/2016/5/13/chartex" xmlns:cx8="http://schemas.microsoft.com/office/drawing/2016/5/14/chartex" xmlns:mc="http://schemas.openxmlformats.org/markup-compatibility/2006" xmlns:aink="http://schemas.microsoft.com/office/drawing/2016/ink" xmlns:am3d="http://schemas.microsoft.com/office/drawing/2017/model3d" xmlns:o="urn:schemas-microsoft-com:office:office" xmlns:r="http://schemas.openxmlformats.org/officeDocument/2006/relationships" xmlns:m="http://schemas.openxmlformats.org/officeDocument/2006/math" xmlns:v="urn:schemas-microsoft-com:vml" xmlns:wp14="http://schemas.microsoft.com/office/word/2010/wordprocessingDrawing" xmlns:wp="http://schemas.openxmlformats.org/drawingml/2006/wordprocessingDrawing" xmlns:w10="urn:schemas-microsoft-com:office:word" xmlns:w="http://schemas.openxmlformats.org/wordprocessingml/2006/main" xmlns:w14="http://schemas.microsoft.com/office/word/2010/wordml" xmlns:w15="http://schemas.microsoft.com/office/word/2012/wordml" xmlns:w16cid="http://schemas.microsoft.com/office/word/2016/wordml/cid" xmlns:w16se="http://schemas.microsoft.com/office/word/2015/wordml/symex" xmlns:wpg="http://schemas.microsoft.com/office/word/2010/wordprocessingGroup" xmlns:wpi="http://schemas.microsoft.com/office/word/2010/wordprocessingInk" xmlns:wne="http://schemas.microsoft.com/office/word/2006/wordml" xmlns:wps="http://schemas.microsoft.com/office/word/2010/wordprocessingShape" mc:Ignorable="w14 w15 w16se w16cid wp14">
   <w:abstractNum w:abstractNumId="0" w15:restartNumberingAfterBreak="0">
     <w:nsid w:val="216443C8"/>
     <w:multiLevelType w:val="multilevel"/>
@@ -1171,7 +1387,7 @@
 </file>
 
 <file path=word/styles.xml><?xml version="1.0" encoding="utf-8"?>
-<w:styles xmlns:mc="http://schemas.openxmlformats.org/markup-compatibility/2006" xmlns:r="http://schemas.openxmlformats.org/officeDocument/2006/relationships" xmlns:w="http://schemas.openxmlformats.org/wordprocessingml/2006/main" xmlns:w14="http://schemas.microsoft.com/office/word/2010/wordml" xmlns:w15="http://schemas.microsoft.com/office/word/2012/wordml" xmlns:w16cex="http://schemas.microsoft.com/office/word/2018/wordml/cex" xmlns:w16cid="http://schemas.microsoft.com/office/word/2016/wordml/cid" xmlns:w16="http://schemas.microsoft.com/office/word/2018/wordml" xmlns:w16se="http://schemas.microsoft.com/office/word/2015/wordml/symex" mc:Ignorable="w14 w15 w16se w16cid w16 w16cex">
+<w:styles xmlns:mc="http://schemas.openxmlformats.org/markup-compatibility/2006" xmlns:r="http://schemas.openxmlformats.org/officeDocument/2006/relationships" xmlns:w="http://schemas.openxmlformats.org/wordprocessingml/2006/main" xmlns:w14="http://schemas.microsoft.com/office/word/2010/wordml" xmlns:w15="http://schemas.microsoft.com/office/word/2012/wordml" xmlns:w16cid="http://schemas.microsoft.com/office/word/2016/wordml/cid" xmlns:w16se="http://schemas.microsoft.com/office/word/2015/wordml/symex" mc:Ignorable="w14 w15 w16se w16cid">
   <w:docDefaults>
     <w:rPrDefault>
       <w:rPr>

</xml_diff>